<commit_message>
Updated the Detailed Report to include visualizations
</commit_message>
<xml_diff>
--- a/Internship Projects/Business Intelligence/Heart Disease Diagnostic Analysis/Heart_Disease_Diagnostic_Analysis-Wireframe_Documentation.docx
+++ b/Internship Projects/Business Intelligence/Heart Disease Diagnostic Analysis/Heart_Disease_Diagnostic_Analysis-Wireframe_Documentation.docx
@@ -1,6 +1,6 @@
 
 <file path=word/document.xml><?xml version="1.0" encoding="utf-8"?>
-<w:document xmlns:wpc="http://schemas.microsoft.com/office/word/2010/wordprocessingCanvas" xmlns:cx="http://schemas.microsoft.com/office/drawing/2014/chartex" xmlns:cx1="http://schemas.microsoft.com/office/drawing/2015/9/8/chartex" xmlns:cx2="http://schemas.microsoft.com/office/drawing/2015/10/21/chartex" xmlns:cx3="http://schemas.microsoft.com/office/drawing/2016/5/9/chartex" xmlns:cx4="http://schemas.microsoft.com/office/drawing/2016/5/10/chartex" xmlns:cx5="http://schemas.microsoft.com/office/drawing/2016/5/11/chartex" xmlns:cx6="http://schemas.microsoft.com/office/drawing/2016/5/12/chartex" xmlns:cx7="http://schemas.microsoft.com/office/drawing/2016/5/13/chartex" xmlns:cx8="http://schemas.microsoft.com/office/drawing/2016/5/14/chartex" xmlns:mc="http://schemas.openxmlformats.org/markup-compatibility/2006" xmlns:aink="http://schemas.microsoft.com/office/drawing/2016/ink" xmlns:am3d="http://schemas.microsoft.com/office/drawing/2017/model3d" xmlns:o="urn:schemas-microsoft-com:office:office" xmlns:r="http://schemas.openxmlformats.org/officeDocument/2006/relationships" xmlns:m="http://schemas.openxmlformats.org/officeDocument/2006/math" xmlns:v="urn:schemas-microsoft-com:vml" xmlns:wp14="http://schemas.microsoft.com/office/word/2010/wordprocessingDrawing" xmlns:wp="http://schemas.openxmlformats.org/drawingml/2006/wordprocessingDrawing" xmlns:w10="urn:schemas-microsoft-com:office:word" xmlns:w="http://schemas.openxmlformats.org/wordprocessingml/2006/main" xmlns:w14="http://schemas.microsoft.com/office/word/2010/wordml" xmlns:w15="http://schemas.microsoft.com/office/word/2012/wordml" xmlns:w16cid="http://schemas.microsoft.com/office/word/2016/wordml/cid" xmlns:w16se="http://schemas.microsoft.com/office/word/2015/wordml/symex" xmlns:wpg="http://schemas.microsoft.com/office/word/2010/wordprocessingGroup" xmlns:wpi="http://schemas.microsoft.com/office/word/2010/wordprocessingInk" xmlns:wne="http://schemas.microsoft.com/office/word/2006/wordml" xmlns:wps="http://schemas.microsoft.com/office/word/2010/wordprocessingShape" mc:Ignorable="w14 w15 w16se w16cid wp14">
+<w:document xmlns:wpc="http://schemas.microsoft.com/office/word/2010/wordprocessingCanvas" xmlns:cx="http://schemas.microsoft.com/office/drawing/2014/chartex" xmlns:cx1="http://schemas.microsoft.com/office/drawing/2015/9/8/chartex" xmlns:cx2="http://schemas.microsoft.com/office/drawing/2015/10/21/chartex" xmlns:cx3="http://schemas.microsoft.com/office/drawing/2016/5/9/chartex" xmlns:cx4="http://schemas.microsoft.com/office/drawing/2016/5/10/chartex" xmlns:cx5="http://schemas.microsoft.com/office/drawing/2016/5/11/chartex" xmlns:cx6="http://schemas.microsoft.com/office/drawing/2016/5/12/chartex" xmlns:cx7="http://schemas.microsoft.com/office/drawing/2016/5/13/chartex" xmlns:cx8="http://schemas.microsoft.com/office/drawing/2016/5/14/chartex" xmlns:mc="http://schemas.openxmlformats.org/markup-compatibility/2006" xmlns:aink="http://schemas.microsoft.com/office/drawing/2016/ink" xmlns:am3d="http://schemas.microsoft.com/office/drawing/2017/model3d" xmlns:o="urn:schemas-microsoft-com:office:office" xmlns:r="http://schemas.openxmlformats.org/officeDocument/2006/relationships" xmlns:m="http://schemas.openxmlformats.org/officeDocument/2006/math" xmlns:v="urn:schemas-microsoft-com:vml" xmlns:wp14="http://schemas.microsoft.com/office/word/2010/wordprocessingDrawing" xmlns:wp="http://schemas.openxmlformats.org/drawingml/2006/wordprocessingDrawing" xmlns:w10="urn:schemas-microsoft-com:office:word" xmlns:w="http://schemas.openxmlformats.org/wordprocessingml/2006/main" xmlns:w14="http://schemas.microsoft.com/office/word/2010/wordml" xmlns:w15="http://schemas.microsoft.com/office/word/2012/wordml" xmlns:w16cex="http://schemas.microsoft.com/office/word/2018/wordml/cex" xmlns:w16cid="http://schemas.microsoft.com/office/word/2016/wordml/cid" xmlns:w16="http://schemas.microsoft.com/office/word/2018/wordml" xmlns:w16sdtdh="http://schemas.microsoft.com/office/word/2020/wordml/sdtdatahash" xmlns:w16se="http://schemas.microsoft.com/office/word/2015/wordml/symex" xmlns:wpg="http://schemas.microsoft.com/office/word/2010/wordprocessingGroup" xmlns:wpi="http://schemas.microsoft.com/office/word/2010/wordprocessingInk" xmlns:wne="http://schemas.microsoft.com/office/word/2006/wordml" xmlns:wps="http://schemas.microsoft.com/office/word/2010/wordprocessingShape" mc:Ignorable="w14 w15 w16se w16cid w16 w16cex w16sdtdh wp14">
   <w:body>
     <w:p>
       <w:pPr>
@@ -2789,28 +2789,6 @@
           <w:lang w:eastAsia="en-IN"/>
         </w:rPr>
       </w:pPr>
-      <w:r>
-        <w:rPr>
-          <w:rFonts w:ascii="Times New Roman" w:eastAsia="Times New Roman" w:hAnsi="Times New Roman" w:cs="Times New Roman"/>
-          <w:color w:val="000000" w:themeColor="text1"/>
-          <w:sz w:val="24"/>
-          <w:szCs w:val="24"/>
-          <w:lang w:eastAsia="en-IN"/>
-        </w:rPr>
-        <w:t>2) There is no relationship between the Sex and the Chol levels.</w:t>
-      </w:r>
-    </w:p>
-    <w:p>
-      <w:pPr>
-        <w:spacing w:after="0" w:line="240" w:lineRule="auto"/>
-        <w:rPr>
-          <w:rFonts w:ascii="Times New Roman" w:eastAsia="Times New Roman" w:hAnsi="Times New Roman" w:cs="Times New Roman"/>
-          <w:color w:val="000000" w:themeColor="text1"/>
-          <w:sz w:val="24"/>
-          <w:szCs w:val="24"/>
-          <w:lang w:eastAsia="en-IN"/>
-        </w:rPr>
-      </w:pPr>
     </w:p>
     <w:p>
       <w:pPr>
@@ -3174,9 +3152,8 @@
           <w:szCs w:val="24"/>
           <w:shd w:val="clear" w:color="auto" w:fill="FFFFFF"/>
         </w:rPr>
-        <w:t xml:space="preserve">1) When comparing the individual Chest Pain type percentages for Males and Females, </w:t>
-      </w:r>
-      <w:proofErr w:type="gramStart"/>
+        <w:t xml:space="preserve">1) When comparing the individual Chest Pain type percentages for Males and Females, it is clear that </w:t>
+      </w:r>
       <w:r>
         <w:rPr>
           <w:rFonts w:ascii="Times New Roman" w:hAnsi="Times New Roman" w:cs="Times New Roman"/>
@@ -3184,9 +3161,8 @@
           <w:szCs w:val="24"/>
           <w:shd w:val="clear" w:color="auto" w:fill="FFFFFF"/>
         </w:rPr>
-        <w:t>it is clear that Females</w:t>
-      </w:r>
-      <w:proofErr w:type="gramEnd"/>
+        <w:t>M</w:t>
+      </w:r>
       <w:r>
         <w:rPr>
           <w:rFonts w:ascii="Times New Roman" w:hAnsi="Times New Roman" w:cs="Times New Roman"/>
@@ -3194,7 +3170,7 @@
           <w:szCs w:val="24"/>
           <w:shd w:val="clear" w:color="auto" w:fill="FFFFFF"/>
         </w:rPr>
-        <w:t xml:space="preserve"> are more prone to the Chest Pain symptoms.</w:t>
+        <w:t>ales are more prone to the Chest Pain symptoms.</w:t>
       </w:r>
     </w:p>
     <w:p>
@@ -3594,7 +3570,25 @@
           <w:szCs w:val="24"/>
           <w:shd w:val="clear" w:color="auto" w:fill="FFFFFF"/>
         </w:rPr>
-        <w:t>2) As opposed to the Normal type, the Fixed and Reversible types of Thalassemia are more likely to be found in the Male sex. The proportion of the Males having these disorders is much greater than the men.</w:t>
+        <w:t xml:space="preserve">2) As opposed to the Normal type, the Fixed and Reversible types of Thalassemia are more likely to be found in the Male sex. The proportion of the Males having these disorders is much greater than the </w:t>
+      </w:r>
+      <w:r>
+        <w:rPr>
+          <w:rFonts w:ascii="Times New Roman" w:hAnsi="Times New Roman" w:cs="Times New Roman"/>
+          <w:sz w:val="24"/>
+          <w:szCs w:val="24"/>
+          <w:shd w:val="clear" w:color="auto" w:fill="FFFFFF"/>
+        </w:rPr>
+        <w:t>Females</w:t>
+      </w:r>
+      <w:r>
+        <w:rPr>
+          <w:rFonts w:ascii="Times New Roman" w:hAnsi="Times New Roman" w:cs="Times New Roman"/>
+          <w:sz w:val="24"/>
+          <w:szCs w:val="24"/>
+          <w:shd w:val="clear" w:color="auto" w:fill="FFFFFF"/>
+        </w:rPr>
+        <w:t>.</w:t>
       </w:r>
     </w:p>
     <w:p>
@@ -4307,16 +4301,25 @@
           <w:szCs w:val="24"/>
           <w:shd w:val="clear" w:color="auto" w:fill="FFFFFF"/>
         </w:rPr>
-        <w:t xml:space="preserve">1) This plot shows us the variation and relationship between the </w:t>
-      </w:r>
-      <w:r>
+        <w:t>1) This plot shows us the variation and relationship between the Cholesterol levels, Fasting Blood Sugar and the Resting Blood Pressure.</w:t>
+      </w:r>
+    </w:p>
+    <w:p>
+      <w:pPr>
         <w:rPr>
           <w:rFonts w:ascii="Times New Roman" w:hAnsi="Times New Roman" w:cs="Times New Roman"/>
           <w:sz w:val="24"/>
           <w:szCs w:val="24"/>
           <w:shd w:val="clear" w:color="auto" w:fill="FFFFFF"/>
         </w:rPr>
-        <w:t>Cholesterol</w:t>
+      </w:pPr>
+      <w:r>
+        <w:rPr>
+          <w:rFonts w:ascii="Times New Roman" w:hAnsi="Times New Roman" w:cs="Times New Roman"/>
+          <w:sz w:val="24"/>
+          <w:szCs w:val="24"/>
+        </w:rPr>
+        <w:br/>
       </w:r>
       <w:r>
         <w:rPr>
@@ -4325,52 +4328,7 @@
           <w:szCs w:val="24"/>
           <w:shd w:val="clear" w:color="auto" w:fill="FFFFFF"/>
         </w:rPr>
-        <w:t xml:space="preserve"> levels, Fasting Blood Sugar and the Resting Blood Pressure.</w:t>
-      </w:r>
-    </w:p>
-    <w:p>
-      <w:pPr>
-        <w:rPr>
-          <w:rFonts w:ascii="Times New Roman" w:hAnsi="Times New Roman" w:cs="Times New Roman"/>
-          <w:sz w:val="24"/>
-          <w:szCs w:val="24"/>
-          <w:shd w:val="clear" w:color="auto" w:fill="FFFFFF"/>
-        </w:rPr>
-      </w:pPr>
-      <w:r>
-        <w:rPr>
-          <w:rFonts w:ascii="Times New Roman" w:hAnsi="Times New Roman" w:cs="Times New Roman"/>
-          <w:sz w:val="24"/>
-          <w:szCs w:val="24"/>
-        </w:rPr>
-        <w:br/>
-      </w:r>
-      <w:r>
-        <w:rPr>
-          <w:rFonts w:ascii="Times New Roman" w:hAnsi="Times New Roman" w:cs="Times New Roman"/>
-          <w:sz w:val="24"/>
-          <w:szCs w:val="24"/>
-          <w:shd w:val="clear" w:color="auto" w:fill="FFFFFF"/>
-        </w:rPr>
-        <w:t xml:space="preserve">2) When the Fasting Blood Sugar of a person &gt; 120 mg/dl, then the </w:t>
-      </w:r>
-      <w:r>
-        <w:rPr>
-          <w:rFonts w:ascii="Times New Roman" w:hAnsi="Times New Roman" w:cs="Times New Roman"/>
-          <w:sz w:val="24"/>
-          <w:szCs w:val="24"/>
-          <w:shd w:val="clear" w:color="auto" w:fill="FFFFFF"/>
-        </w:rPr>
-        <w:t>Cholesterol</w:t>
-      </w:r>
-      <w:r>
-        <w:rPr>
-          <w:rFonts w:ascii="Times New Roman" w:hAnsi="Times New Roman" w:cs="Times New Roman"/>
-          <w:sz w:val="24"/>
-          <w:szCs w:val="24"/>
-          <w:shd w:val="clear" w:color="auto" w:fill="FFFFFF"/>
-        </w:rPr>
-        <w:t xml:space="preserve"> level is slightly higher than when the Fasting Blood Sugar level &lt; 120 mg/dl. In this case the Blood pressure of the person is higher than the Blood Pressure of the person whose Blood Sugar Level &lt; 120 mg/dl.</w:t>
+        <w:t>2) When the Fasting Blood Sugar of a person &gt; 120 mg/dl, then the Cholesterol level is slightly higher than when the Fasting Blood Sugar level &lt; 120 mg/dl. In this case the Blood pressure of the person is higher than the Blood Pressure of the person whose Blood Sugar Level &lt; 120 mg/dl.</w:t>
       </w:r>
     </w:p>
     <w:p>
@@ -5422,7 +5380,25 @@
           <w:szCs w:val="24"/>
           <w:shd w:val="clear" w:color="auto" w:fill="FFFFFF"/>
         </w:rPr>
-        <w:t>1) This graph shows the variation of the Slope and Restecg against Oldpeak value.</w:t>
+        <w:t>1) This graph shows the variation of the Slope and Rest</w:t>
+      </w:r>
+      <w:r>
+        <w:rPr>
+          <w:rFonts w:ascii="Times New Roman" w:hAnsi="Times New Roman" w:cs="Times New Roman"/>
+          <w:sz w:val="24"/>
+          <w:szCs w:val="24"/>
+          <w:shd w:val="clear" w:color="auto" w:fill="FFFFFF"/>
+        </w:rPr>
+        <w:t>E</w:t>
+      </w:r>
+      <w:r>
+        <w:rPr>
+          <w:rFonts w:ascii="Times New Roman" w:hAnsi="Times New Roman" w:cs="Times New Roman"/>
+          <w:sz w:val="24"/>
+          <w:szCs w:val="24"/>
+          <w:shd w:val="clear" w:color="auto" w:fill="FFFFFF"/>
+        </w:rPr>
+        <w:t>cg against Oldpeak value.</w:t>
       </w:r>
     </w:p>
     <w:p>
@@ -6139,7 +6115,6 @@
           <w:shd w:val="clear" w:color="auto" w:fill="FFFFFF"/>
         </w:rPr>
       </w:pPr>
-      <w:bookmarkStart w:id="0" w:name="_GoBack"/>
       <w:r>
         <w:rPr>
           <w:rFonts w:ascii="Times New Roman" w:hAnsi="Times New Roman" w:cs="Times New Roman"/>
@@ -6175,7 +6150,6 @@
         </w:rPr>
         <w:t>2) But in Males, this trend is reversed. The Males have higher chances of suffering the angiographic disease owning to around 38% of Male population having more than 50% diameter narrowing.</w:t>
       </w:r>
-      <w:bookmarkEnd w:id="0"/>
     </w:p>
     <w:sectPr>
       <w:headerReference w:type="default" r:id="rId17"/>
@@ -6190,7 +6164,7 @@
 </file>
 
 <file path=word/endnotes.xml><?xml version="1.0" encoding="utf-8"?>
-<w:endnotes xmlns:wpc="http://schemas.microsoft.com/office/word/2010/wordprocessingCanvas" xmlns:cx="http://schemas.microsoft.com/office/drawing/2014/chartex" xmlns:cx1="http://schemas.microsoft.com/office/drawing/2015/9/8/chartex" xmlns:cx2="http://schemas.microsoft.com/office/drawing/2015/10/21/chartex" xmlns:cx3="http://schemas.microsoft.com/office/drawing/2016/5/9/chartex" xmlns:cx4="http://schemas.microsoft.com/office/drawing/2016/5/10/chartex" xmlns:cx5="http://schemas.microsoft.com/office/drawing/2016/5/11/chartex" xmlns:cx6="http://schemas.microsoft.com/office/drawing/2016/5/12/chartex" xmlns:cx7="http://schemas.microsoft.com/office/drawing/2016/5/13/chartex" xmlns:cx8="http://schemas.microsoft.com/office/drawing/2016/5/14/chartex" xmlns:mc="http://schemas.openxmlformats.org/markup-compatibility/2006" xmlns:aink="http://schemas.microsoft.com/office/drawing/2016/ink" xmlns:am3d="http://schemas.microsoft.com/office/drawing/2017/model3d" xmlns:o="urn:schemas-microsoft-com:office:office" xmlns:r="http://schemas.openxmlformats.org/officeDocument/2006/relationships" xmlns:m="http://schemas.openxmlformats.org/officeDocument/2006/math" xmlns:v="urn:schemas-microsoft-com:vml" xmlns:wp14="http://schemas.microsoft.com/office/word/2010/wordprocessingDrawing" xmlns:wp="http://schemas.openxmlformats.org/drawingml/2006/wordprocessingDrawing" xmlns:w10="urn:schemas-microsoft-com:office:word" xmlns:w="http://schemas.openxmlformats.org/wordprocessingml/2006/main" xmlns:w14="http://schemas.microsoft.com/office/word/2010/wordml" xmlns:w15="http://schemas.microsoft.com/office/word/2012/wordml" xmlns:w16cid="http://schemas.microsoft.com/office/word/2016/wordml/cid" xmlns:w16se="http://schemas.microsoft.com/office/word/2015/wordml/symex" xmlns:wpg="http://schemas.microsoft.com/office/word/2010/wordprocessingGroup" xmlns:wpi="http://schemas.microsoft.com/office/word/2010/wordprocessingInk" xmlns:wne="http://schemas.microsoft.com/office/word/2006/wordml" xmlns:wps="http://schemas.microsoft.com/office/word/2010/wordprocessingShape" mc:Ignorable="w14 w15 w16se w16cid wp14">
+<w:endnotes xmlns:wpc="http://schemas.microsoft.com/office/word/2010/wordprocessingCanvas" xmlns:cx="http://schemas.microsoft.com/office/drawing/2014/chartex" xmlns:cx1="http://schemas.microsoft.com/office/drawing/2015/9/8/chartex" xmlns:cx2="http://schemas.microsoft.com/office/drawing/2015/10/21/chartex" xmlns:cx3="http://schemas.microsoft.com/office/drawing/2016/5/9/chartex" xmlns:cx4="http://schemas.microsoft.com/office/drawing/2016/5/10/chartex" xmlns:cx5="http://schemas.microsoft.com/office/drawing/2016/5/11/chartex" xmlns:cx6="http://schemas.microsoft.com/office/drawing/2016/5/12/chartex" xmlns:cx7="http://schemas.microsoft.com/office/drawing/2016/5/13/chartex" xmlns:cx8="http://schemas.microsoft.com/office/drawing/2016/5/14/chartex" xmlns:mc="http://schemas.openxmlformats.org/markup-compatibility/2006" xmlns:aink="http://schemas.microsoft.com/office/drawing/2016/ink" xmlns:am3d="http://schemas.microsoft.com/office/drawing/2017/model3d" xmlns:o="urn:schemas-microsoft-com:office:office" xmlns:r="http://schemas.openxmlformats.org/officeDocument/2006/relationships" xmlns:m="http://schemas.openxmlformats.org/officeDocument/2006/math" xmlns:v="urn:schemas-microsoft-com:vml" xmlns:wp14="http://schemas.microsoft.com/office/word/2010/wordprocessingDrawing" xmlns:wp="http://schemas.openxmlformats.org/drawingml/2006/wordprocessingDrawing" xmlns:w10="urn:schemas-microsoft-com:office:word" xmlns:w="http://schemas.openxmlformats.org/wordprocessingml/2006/main" xmlns:w14="http://schemas.microsoft.com/office/word/2010/wordml" xmlns:w15="http://schemas.microsoft.com/office/word/2012/wordml" xmlns:w16cex="http://schemas.microsoft.com/office/word/2018/wordml/cex" xmlns:w16cid="http://schemas.microsoft.com/office/word/2016/wordml/cid" xmlns:w16="http://schemas.microsoft.com/office/word/2018/wordml" xmlns:w16sdtdh="http://schemas.microsoft.com/office/word/2020/wordml/sdtdatahash" xmlns:w16se="http://schemas.microsoft.com/office/word/2015/wordml/symex" xmlns:wpg="http://schemas.microsoft.com/office/word/2010/wordprocessingGroup" xmlns:wpi="http://schemas.microsoft.com/office/word/2010/wordprocessingInk" xmlns:wne="http://schemas.microsoft.com/office/word/2006/wordml" xmlns:wps="http://schemas.microsoft.com/office/word/2010/wordprocessingShape" mc:Ignorable="w14 w15 w16se w16cid w16 w16cex w16sdtdh wp14">
   <w:endnote w:type="separator" w:id="-1">
     <w:p>
       <w:pPr>
@@ -6215,7 +6189,7 @@
 </file>
 
 <file path=word/footer1.xml><?xml version="1.0" encoding="utf-8"?>
-<w:ftr xmlns:wpc="http://schemas.microsoft.com/office/word/2010/wordprocessingCanvas" xmlns:cx="http://schemas.microsoft.com/office/drawing/2014/chartex" xmlns:cx1="http://schemas.microsoft.com/office/drawing/2015/9/8/chartex" xmlns:cx2="http://schemas.microsoft.com/office/drawing/2015/10/21/chartex" xmlns:cx3="http://schemas.microsoft.com/office/drawing/2016/5/9/chartex" xmlns:cx4="http://schemas.microsoft.com/office/drawing/2016/5/10/chartex" xmlns:cx5="http://schemas.microsoft.com/office/drawing/2016/5/11/chartex" xmlns:cx6="http://schemas.microsoft.com/office/drawing/2016/5/12/chartex" xmlns:cx7="http://schemas.microsoft.com/office/drawing/2016/5/13/chartex" xmlns:cx8="http://schemas.microsoft.com/office/drawing/2016/5/14/chartex" xmlns:mc="http://schemas.openxmlformats.org/markup-compatibility/2006" xmlns:aink="http://schemas.microsoft.com/office/drawing/2016/ink" xmlns:am3d="http://schemas.microsoft.com/office/drawing/2017/model3d" xmlns:o="urn:schemas-microsoft-com:office:office" xmlns:r="http://schemas.openxmlformats.org/officeDocument/2006/relationships" xmlns:m="http://schemas.openxmlformats.org/officeDocument/2006/math" xmlns:v="urn:schemas-microsoft-com:vml" xmlns:wp14="http://schemas.microsoft.com/office/word/2010/wordprocessingDrawing" xmlns:wp="http://schemas.openxmlformats.org/drawingml/2006/wordprocessingDrawing" xmlns:w10="urn:schemas-microsoft-com:office:word" xmlns:w="http://schemas.openxmlformats.org/wordprocessingml/2006/main" xmlns:w14="http://schemas.microsoft.com/office/word/2010/wordml" xmlns:w15="http://schemas.microsoft.com/office/word/2012/wordml" xmlns:w16cid="http://schemas.microsoft.com/office/word/2016/wordml/cid" xmlns:w16se="http://schemas.microsoft.com/office/word/2015/wordml/symex" xmlns:wpg="http://schemas.microsoft.com/office/word/2010/wordprocessingGroup" xmlns:wpi="http://schemas.microsoft.com/office/word/2010/wordprocessingInk" xmlns:wne="http://schemas.microsoft.com/office/word/2006/wordml" xmlns:wps="http://schemas.microsoft.com/office/word/2010/wordprocessingShape" mc:Ignorable="w14 w15 w16se w16cid wp14">
+<w:ftr xmlns:wpc="http://schemas.microsoft.com/office/word/2010/wordprocessingCanvas" xmlns:cx="http://schemas.microsoft.com/office/drawing/2014/chartex" xmlns:cx1="http://schemas.microsoft.com/office/drawing/2015/9/8/chartex" xmlns:cx2="http://schemas.microsoft.com/office/drawing/2015/10/21/chartex" xmlns:cx3="http://schemas.microsoft.com/office/drawing/2016/5/9/chartex" xmlns:cx4="http://schemas.microsoft.com/office/drawing/2016/5/10/chartex" xmlns:cx5="http://schemas.microsoft.com/office/drawing/2016/5/11/chartex" xmlns:cx6="http://schemas.microsoft.com/office/drawing/2016/5/12/chartex" xmlns:cx7="http://schemas.microsoft.com/office/drawing/2016/5/13/chartex" xmlns:cx8="http://schemas.microsoft.com/office/drawing/2016/5/14/chartex" xmlns:mc="http://schemas.openxmlformats.org/markup-compatibility/2006" xmlns:aink="http://schemas.microsoft.com/office/drawing/2016/ink" xmlns:am3d="http://schemas.microsoft.com/office/drawing/2017/model3d" xmlns:o="urn:schemas-microsoft-com:office:office" xmlns:r="http://schemas.openxmlformats.org/officeDocument/2006/relationships" xmlns:m="http://schemas.openxmlformats.org/officeDocument/2006/math" xmlns:v="urn:schemas-microsoft-com:vml" xmlns:wp14="http://schemas.microsoft.com/office/word/2010/wordprocessingDrawing" xmlns:wp="http://schemas.openxmlformats.org/drawingml/2006/wordprocessingDrawing" xmlns:w10="urn:schemas-microsoft-com:office:word" xmlns:w="http://schemas.openxmlformats.org/wordprocessingml/2006/main" xmlns:w14="http://schemas.microsoft.com/office/word/2010/wordml" xmlns:w15="http://schemas.microsoft.com/office/word/2012/wordml" xmlns:w16cex="http://schemas.microsoft.com/office/word/2018/wordml/cex" xmlns:w16cid="http://schemas.microsoft.com/office/word/2016/wordml/cid" xmlns:w16="http://schemas.microsoft.com/office/word/2018/wordml" xmlns:w16sdtdh="http://schemas.microsoft.com/office/word/2020/wordml/sdtdatahash" xmlns:w16se="http://schemas.microsoft.com/office/word/2015/wordml/symex" xmlns:wpg="http://schemas.microsoft.com/office/word/2010/wordprocessingGroup" xmlns:wpi="http://schemas.microsoft.com/office/word/2010/wordprocessingInk" xmlns:wne="http://schemas.microsoft.com/office/word/2006/wordml" xmlns:wps="http://schemas.microsoft.com/office/word/2010/wordprocessingShape" mc:Ignorable="w14 w15 w16se w16cid w16 w16cex w16sdtdh wp14">
   <w:tbl>
     <w:tblPr>
       <w:tblW w:w="5000" w:type="pct"/>
@@ -6317,7 +6291,7 @@
 </file>
 
 <file path=word/footnotes.xml><?xml version="1.0" encoding="utf-8"?>
-<w:footnotes xmlns:wpc="http://schemas.microsoft.com/office/word/2010/wordprocessingCanvas" xmlns:cx="http://schemas.microsoft.com/office/drawing/2014/chartex" xmlns:cx1="http://schemas.microsoft.com/office/drawing/2015/9/8/chartex" xmlns:cx2="http://schemas.microsoft.com/office/drawing/2015/10/21/chartex" xmlns:cx3="http://schemas.microsoft.com/office/drawing/2016/5/9/chartex" xmlns:cx4="http://schemas.microsoft.com/office/drawing/2016/5/10/chartex" xmlns:cx5="http://schemas.microsoft.com/office/drawing/2016/5/11/chartex" xmlns:cx6="http://schemas.microsoft.com/office/drawing/2016/5/12/chartex" xmlns:cx7="http://schemas.microsoft.com/office/drawing/2016/5/13/chartex" xmlns:cx8="http://schemas.microsoft.com/office/drawing/2016/5/14/chartex" xmlns:mc="http://schemas.openxmlformats.org/markup-compatibility/2006" xmlns:aink="http://schemas.microsoft.com/office/drawing/2016/ink" xmlns:am3d="http://schemas.microsoft.com/office/drawing/2017/model3d" xmlns:o="urn:schemas-microsoft-com:office:office" xmlns:r="http://schemas.openxmlformats.org/officeDocument/2006/relationships" xmlns:m="http://schemas.openxmlformats.org/officeDocument/2006/math" xmlns:v="urn:schemas-microsoft-com:vml" xmlns:wp14="http://schemas.microsoft.com/office/word/2010/wordprocessingDrawing" xmlns:wp="http://schemas.openxmlformats.org/drawingml/2006/wordprocessingDrawing" xmlns:w10="urn:schemas-microsoft-com:office:word" xmlns:w="http://schemas.openxmlformats.org/wordprocessingml/2006/main" xmlns:w14="http://schemas.microsoft.com/office/word/2010/wordml" xmlns:w15="http://schemas.microsoft.com/office/word/2012/wordml" xmlns:w16cid="http://schemas.microsoft.com/office/word/2016/wordml/cid" xmlns:w16se="http://schemas.microsoft.com/office/word/2015/wordml/symex" xmlns:wpg="http://schemas.microsoft.com/office/word/2010/wordprocessingGroup" xmlns:wpi="http://schemas.microsoft.com/office/word/2010/wordprocessingInk" xmlns:wne="http://schemas.microsoft.com/office/word/2006/wordml" xmlns:wps="http://schemas.microsoft.com/office/word/2010/wordprocessingShape" mc:Ignorable="w14 w15 w16se w16cid wp14">
+<w:footnotes xmlns:wpc="http://schemas.microsoft.com/office/word/2010/wordprocessingCanvas" xmlns:cx="http://schemas.microsoft.com/office/drawing/2014/chartex" xmlns:cx1="http://schemas.microsoft.com/office/drawing/2015/9/8/chartex" xmlns:cx2="http://schemas.microsoft.com/office/drawing/2015/10/21/chartex" xmlns:cx3="http://schemas.microsoft.com/office/drawing/2016/5/9/chartex" xmlns:cx4="http://schemas.microsoft.com/office/drawing/2016/5/10/chartex" xmlns:cx5="http://schemas.microsoft.com/office/drawing/2016/5/11/chartex" xmlns:cx6="http://schemas.microsoft.com/office/drawing/2016/5/12/chartex" xmlns:cx7="http://schemas.microsoft.com/office/drawing/2016/5/13/chartex" xmlns:cx8="http://schemas.microsoft.com/office/drawing/2016/5/14/chartex" xmlns:mc="http://schemas.openxmlformats.org/markup-compatibility/2006" xmlns:aink="http://schemas.microsoft.com/office/drawing/2016/ink" xmlns:am3d="http://schemas.microsoft.com/office/drawing/2017/model3d" xmlns:o="urn:schemas-microsoft-com:office:office" xmlns:r="http://schemas.openxmlformats.org/officeDocument/2006/relationships" xmlns:m="http://schemas.openxmlformats.org/officeDocument/2006/math" xmlns:v="urn:schemas-microsoft-com:vml" xmlns:wp14="http://schemas.microsoft.com/office/word/2010/wordprocessingDrawing" xmlns:wp="http://schemas.openxmlformats.org/drawingml/2006/wordprocessingDrawing" xmlns:w10="urn:schemas-microsoft-com:office:word" xmlns:w="http://schemas.openxmlformats.org/wordprocessingml/2006/main" xmlns:w14="http://schemas.microsoft.com/office/word/2010/wordml" xmlns:w15="http://schemas.microsoft.com/office/word/2012/wordml" xmlns:w16cex="http://schemas.microsoft.com/office/word/2018/wordml/cex" xmlns:w16cid="http://schemas.microsoft.com/office/word/2016/wordml/cid" xmlns:w16="http://schemas.microsoft.com/office/word/2018/wordml" xmlns:w16sdtdh="http://schemas.microsoft.com/office/word/2020/wordml/sdtdatahash" xmlns:w16se="http://schemas.microsoft.com/office/word/2015/wordml/symex" xmlns:wpg="http://schemas.microsoft.com/office/word/2010/wordprocessingGroup" xmlns:wpi="http://schemas.microsoft.com/office/word/2010/wordprocessingInk" xmlns:wne="http://schemas.microsoft.com/office/word/2006/wordml" xmlns:wps="http://schemas.microsoft.com/office/word/2010/wordprocessingShape" mc:Ignorable="w14 w15 w16se w16cid w16 w16cex w16sdtdh wp14">
   <w:footnote w:type="separator" w:id="-1">
     <w:p>
       <w:pPr>
@@ -6342,7 +6316,7 @@
 </file>
 
 <file path=word/header1.xml><?xml version="1.0" encoding="utf-8"?>
-<w:hdr xmlns:wpc="http://schemas.microsoft.com/office/word/2010/wordprocessingCanvas" xmlns:cx="http://schemas.microsoft.com/office/drawing/2014/chartex" xmlns:cx1="http://schemas.microsoft.com/office/drawing/2015/9/8/chartex" xmlns:cx2="http://schemas.microsoft.com/office/drawing/2015/10/21/chartex" xmlns:cx3="http://schemas.microsoft.com/office/drawing/2016/5/9/chartex" xmlns:cx4="http://schemas.microsoft.com/office/drawing/2016/5/10/chartex" xmlns:cx5="http://schemas.microsoft.com/office/drawing/2016/5/11/chartex" xmlns:cx6="http://schemas.microsoft.com/office/drawing/2016/5/12/chartex" xmlns:cx7="http://schemas.microsoft.com/office/drawing/2016/5/13/chartex" xmlns:cx8="http://schemas.microsoft.com/office/drawing/2016/5/14/chartex" xmlns:mc="http://schemas.openxmlformats.org/markup-compatibility/2006" xmlns:aink="http://schemas.microsoft.com/office/drawing/2016/ink" xmlns:am3d="http://schemas.microsoft.com/office/drawing/2017/model3d" xmlns:o="urn:schemas-microsoft-com:office:office" xmlns:r="http://schemas.openxmlformats.org/officeDocument/2006/relationships" xmlns:m="http://schemas.openxmlformats.org/officeDocument/2006/math" xmlns:v="urn:schemas-microsoft-com:vml" xmlns:wp14="http://schemas.microsoft.com/office/word/2010/wordprocessingDrawing" xmlns:wp="http://schemas.openxmlformats.org/drawingml/2006/wordprocessingDrawing" xmlns:w10="urn:schemas-microsoft-com:office:word" xmlns:w="http://schemas.openxmlformats.org/wordprocessingml/2006/main" xmlns:w14="http://schemas.microsoft.com/office/word/2010/wordml" xmlns:w15="http://schemas.microsoft.com/office/word/2012/wordml" xmlns:w16cid="http://schemas.microsoft.com/office/word/2016/wordml/cid" xmlns:w16se="http://schemas.microsoft.com/office/word/2015/wordml/symex" xmlns:wpg="http://schemas.microsoft.com/office/word/2010/wordprocessingGroup" xmlns:wpi="http://schemas.microsoft.com/office/word/2010/wordprocessingInk" xmlns:wne="http://schemas.microsoft.com/office/word/2006/wordml" xmlns:wps="http://schemas.microsoft.com/office/word/2010/wordprocessingShape" mc:Ignorable="w14 w15 w16se w16cid wp14">
+<w:hdr xmlns:wpc="http://schemas.microsoft.com/office/word/2010/wordprocessingCanvas" xmlns:cx="http://schemas.microsoft.com/office/drawing/2014/chartex" xmlns:cx1="http://schemas.microsoft.com/office/drawing/2015/9/8/chartex" xmlns:cx2="http://schemas.microsoft.com/office/drawing/2015/10/21/chartex" xmlns:cx3="http://schemas.microsoft.com/office/drawing/2016/5/9/chartex" xmlns:cx4="http://schemas.microsoft.com/office/drawing/2016/5/10/chartex" xmlns:cx5="http://schemas.microsoft.com/office/drawing/2016/5/11/chartex" xmlns:cx6="http://schemas.microsoft.com/office/drawing/2016/5/12/chartex" xmlns:cx7="http://schemas.microsoft.com/office/drawing/2016/5/13/chartex" xmlns:cx8="http://schemas.microsoft.com/office/drawing/2016/5/14/chartex" xmlns:mc="http://schemas.openxmlformats.org/markup-compatibility/2006" xmlns:aink="http://schemas.microsoft.com/office/drawing/2016/ink" xmlns:am3d="http://schemas.microsoft.com/office/drawing/2017/model3d" xmlns:o="urn:schemas-microsoft-com:office:office" xmlns:r="http://schemas.openxmlformats.org/officeDocument/2006/relationships" xmlns:m="http://schemas.openxmlformats.org/officeDocument/2006/math" xmlns:v="urn:schemas-microsoft-com:vml" xmlns:wp14="http://schemas.microsoft.com/office/word/2010/wordprocessingDrawing" xmlns:wp="http://schemas.openxmlformats.org/drawingml/2006/wordprocessingDrawing" xmlns:w10="urn:schemas-microsoft-com:office:word" xmlns:w="http://schemas.openxmlformats.org/wordprocessingml/2006/main" xmlns:w14="http://schemas.microsoft.com/office/word/2010/wordml" xmlns:w15="http://schemas.microsoft.com/office/word/2012/wordml" xmlns:w16cex="http://schemas.microsoft.com/office/word/2018/wordml/cex" xmlns:w16cid="http://schemas.microsoft.com/office/word/2016/wordml/cid" xmlns:w16="http://schemas.microsoft.com/office/word/2018/wordml" xmlns:w16sdtdh="http://schemas.microsoft.com/office/word/2020/wordml/sdtdatahash" xmlns:w16se="http://schemas.microsoft.com/office/word/2015/wordml/symex" xmlns:wpg="http://schemas.microsoft.com/office/word/2010/wordprocessingGroup" xmlns:wpi="http://schemas.microsoft.com/office/word/2010/wordprocessingInk" xmlns:wne="http://schemas.microsoft.com/office/word/2006/wordml" xmlns:wps="http://schemas.microsoft.com/office/word/2010/wordprocessingShape" mc:Ignorable="w14 w15 w16se w16cid w16 w16cex w16sdtdh wp14">
   <w:p>
     <w:pPr>
       <w:pStyle w:val="Header"/>
@@ -6700,7 +6674,7 @@
 </file>
 
 <file path=word/numbering.xml><?xml version="1.0" encoding="utf-8"?>
-<w:numbering xmlns:wpc="http://schemas.microsoft.com/office/word/2010/wordprocessingCanvas" xmlns:cx="http://schemas.microsoft.com/office/drawing/2014/chartex" xmlns:cx1="http://schemas.microsoft.com/office/drawing/2015/9/8/chartex" xmlns:cx2="http://schemas.microsoft.com/office/drawing/2015/10/21/chartex" xmlns:cx3="http://schemas.microsoft.com/office/drawing/2016/5/9/chartex" xmlns:cx4="http://schemas.microsoft.com/office/drawing/2016/5/10/chartex" xmlns:cx5="http://schemas.microsoft.com/office/drawing/2016/5/11/chartex" xmlns:cx6="http://schemas.microsoft.com/office/drawing/2016/5/12/chartex" xmlns:cx7="http://schemas.microsoft.com/office/drawing/2016/5/13/chartex" xmlns:cx8="http://schemas.microsoft.com/office/drawing/2016/5/14/chartex" xmlns:mc="http://schemas.openxmlformats.org/markup-compatibility/2006" xmlns:aink="http://schemas.microsoft.com/office/drawing/2016/ink" xmlns:am3d="http://schemas.microsoft.com/office/drawing/2017/model3d" xmlns:o="urn:schemas-microsoft-com:office:office" xmlns:r="http://schemas.openxmlformats.org/officeDocument/2006/relationships" xmlns:m="http://schemas.openxmlformats.org/officeDocument/2006/math" xmlns:v="urn:schemas-microsoft-com:vml" xmlns:wp14="http://schemas.microsoft.com/office/word/2010/wordprocessingDrawing" xmlns:wp="http://schemas.openxmlformats.org/drawingml/2006/wordprocessingDrawing" xmlns:w10="urn:schemas-microsoft-com:office:word" xmlns:w="http://schemas.openxmlformats.org/wordprocessingml/2006/main" xmlns:w14="http://schemas.microsoft.com/office/word/2010/wordml" xmlns:w15="http://schemas.microsoft.com/office/word/2012/wordml" xmlns:w16cid="http://schemas.microsoft.com/office/word/2016/wordml/cid" xmlns:w16se="http://schemas.microsoft.com/office/word/2015/wordml/symex" xmlns:wpg="http://schemas.microsoft.com/office/word/2010/wordprocessingGroup" xmlns:wpi="http://schemas.microsoft.com/office/word/2010/wordprocessingInk" xmlns:wne="http://schemas.microsoft.com/office/word/2006/wordml" xmlns:wps="http://schemas.microsoft.com/office/word/2010/wordprocessingShape" mc:Ignorable="w14 w15 w16se w16cid wp14">
+<w:numbering xmlns:wpc="http://schemas.microsoft.com/office/word/2010/wordprocessingCanvas" xmlns:cx="http://schemas.microsoft.com/office/drawing/2014/chartex" xmlns:cx1="http://schemas.microsoft.com/office/drawing/2015/9/8/chartex" xmlns:cx2="http://schemas.microsoft.com/office/drawing/2015/10/21/chartex" xmlns:cx3="http://schemas.microsoft.com/office/drawing/2016/5/9/chartex" xmlns:cx4="http://schemas.microsoft.com/office/drawing/2016/5/10/chartex" xmlns:cx5="http://schemas.microsoft.com/office/drawing/2016/5/11/chartex" xmlns:cx6="http://schemas.microsoft.com/office/drawing/2016/5/12/chartex" xmlns:cx7="http://schemas.microsoft.com/office/drawing/2016/5/13/chartex" xmlns:cx8="http://schemas.microsoft.com/office/drawing/2016/5/14/chartex" xmlns:mc="http://schemas.openxmlformats.org/markup-compatibility/2006" xmlns:aink="http://schemas.microsoft.com/office/drawing/2016/ink" xmlns:am3d="http://schemas.microsoft.com/office/drawing/2017/model3d" xmlns:o="urn:schemas-microsoft-com:office:office" xmlns:r="http://schemas.openxmlformats.org/officeDocument/2006/relationships" xmlns:m="http://schemas.openxmlformats.org/officeDocument/2006/math" xmlns:v="urn:schemas-microsoft-com:vml" xmlns:wp14="http://schemas.microsoft.com/office/word/2010/wordprocessingDrawing" xmlns:wp="http://schemas.openxmlformats.org/drawingml/2006/wordprocessingDrawing" xmlns:w10="urn:schemas-microsoft-com:office:word" xmlns:w="http://schemas.openxmlformats.org/wordprocessingml/2006/main" xmlns:w14="http://schemas.microsoft.com/office/word/2010/wordml" xmlns:w15="http://schemas.microsoft.com/office/word/2012/wordml" xmlns:w16cex="http://schemas.microsoft.com/office/word/2018/wordml/cex" xmlns:w16cid="http://schemas.microsoft.com/office/word/2016/wordml/cid" xmlns:w16="http://schemas.microsoft.com/office/word/2018/wordml" xmlns:w16sdtdh="http://schemas.microsoft.com/office/word/2020/wordml/sdtdatahash" xmlns:w16se="http://schemas.microsoft.com/office/word/2015/wordml/symex" xmlns:wpg="http://schemas.microsoft.com/office/word/2010/wordprocessingGroup" xmlns:wpi="http://schemas.microsoft.com/office/word/2010/wordprocessingInk" xmlns:wne="http://schemas.microsoft.com/office/word/2006/wordml" xmlns:wps="http://schemas.microsoft.com/office/word/2010/wordprocessingShape" mc:Ignorable="w14 w15 w16se w16cid w16 w16cex w16sdtdh wp14">
   <w:abstractNum w:abstractNumId="0" w15:restartNumberingAfterBreak="0">
     <w:nsid w:val="04556182"/>
     <w:multiLevelType w:val="hybridMultilevel"/>
@@ -10965,7 +10939,7 @@
 </file>
 
 <file path=word/styles.xml><?xml version="1.0" encoding="utf-8"?>
-<w:styles xmlns:mc="http://schemas.openxmlformats.org/markup-compatibility/2006" xmlns:r="http://schemas.openxmlformats.org/officeDocument/2006/relationships" xmlns:w="http://schemas.openxmlformats.org/wordprocessingml/2006/main" xmlns:w14="http://schemas.microsoft.com/office/word/2010/wordml" xmlns:w15="http://schemas.microsoft.com/office/word/2012/wordml" xmlns:w16cid="http://schemas.microsoft.com/office/word/2016/wordml/cid" xmlns:w16se="http://schemas.microsoft.com/office/word/2015/wordml/symex" mc:Ignorable="w14 w15 w16se w16cid">
+<w:styles xmlns:mc="http://schemas.openxmlformats.org/markup-compatibility/2006" xmlns:r="http://schemas.openxmlformats.org/officeDocument/2006/relationships" xmlns:w="http://schemas.openxmlformats.org/wordprocessingml/2006/main" xmlns:w14="http://schemas.microsoft.com/office/word/2010/wordml" xmlns:w15="http://schemas.microsoft.com/office/word/2012/wordml" xmlns:w16cex="http://schemas.microsoft.com/office/word/2018/wordml/cex" xmlns:w16cid="http://schemas.microsoft.com/office/word/2016/wordml/cid" xmlns:w16="http://schemas.microsoft.com/office/word/2018/wordml" xmlns:w16sdtdh="http://schemas.microsoft.com/office/word/2020/wordml/sdtdatahash" xmlns:w16se="http://schemas.microsoft.com/office/word/2015/wordml/symex" mc:Ignorable="w14 w15 w16se w16cid w16 w16cex w16sdtdh">
   <w:docDefaults>
     <w:rPrDefault>
       <w:rPr>

</xml_diff>